<commit_message>
Update document about FreeRTOS.
</commit_message>
<xml_diff>
--- a/2_LINGUAGEM_C_E_RTOS/3_REVISÃO_RTOS_E_FREERTOS/Apostila_FREERTOS_Matlab.docx
+++ b/2_LINGUAGEM_C_E_RTOS/3_REVISÃO_RTOS_E_FREERTOS/Apostila_FREERTOS_Matlab.docx
@@ -3,53 +3,73 @@
 <w:document xmlns:wpc="http://schemas.microsoft.com/office/word/2010/wordprocessingCanvas" xmlns:cx="http://schemas.microsoft.com/office/drawing/2014/chartex" xmlns:cx1="http://schemas.microsoft.com/office/drawing/2015/9/8/chartex" xmlns:cx2="http://schemas.microsoft.com/office/drawing/2015/10/21/chartex" xmlns:cx3="http://schemas.microsoft.com/office/drawing/2016/5/9/chartex" xmlns:cx4="http://schemas.microsoft.com/office/drawing/2016/5/10/chartex" xmlns:cx5="http://schemas.microsoft.com/office/drawing/2016/5/11/chartex" xmlns:cx6="http://schemas.microsoft.com/office/drawing/2016/5/12/chartex" xmlns:cx7="http://schemas.microsoft.com/office/drawing/2016/5/13/chartex" xmlns:cx8="http://schemas.microsoft.com/office/drawing/2016/5/14/chartex" xmlns:mc="http://schemas.openxmlformats.org/markup-compatibility/2006" xmlns:aink="http://schemas.microsoft.com/office/drawing/2016/ink" xmlns:am3d="http://schemas.microsoft.com/office/drawing/2017/model3d" xmlns:o="urn:schemas-microsoft-com:office:office" xmlns:oel="http://schemas.microsoft.com/office/2019/extlst" xmlns:r="http://schemas.openxmlformats.org/officeDocument/2006/relationships" xmlns:m="http://schemas.openxmlformats.org/officeDocument/2006/math" xmlns:v="urn:schemas-microsoft-com:vml" xmlns:wp14="http://schemas.microsoft.com/office/word/2010/wordprocessingDrawing" xmlns:wp="http://schemas.openxmlformats.org/drawingml/2006/wordprocessingDrawing" xmlns:w10="urn:schemas-microsoft-com:office:word" xmlns:w="http://schemas.openxmlformats.org/wordprocessingml/2006/main" xmlns:w14="http://schemas.microsoft.com/office/word/2010/wordml" xmlns:w15="http://schemas.microsoft.com/office/word/2012/wordml" xmlns:w16cex="http://schemas.microsoft.com/office/word/2018/wordml/cex" xmlns:w16cid="http://schemas.microsoft.com/office/word/2016/wordml/cid" xmlns:w16="http://schemas.microsoft.com/office/word/2018/wordml" xmlns:w16du="http://schemas.microsoft.com/office/word/2023/wordml/word16du" xmlns:w16sdtdh="http://schemas.microsoft.com/office/word/2020/wordml/sdtdatahash" xmlns:w16sdtfl="http://schemas.microsoft.com/office/word/2024/wordml/sdtformatlock" xmlns:w16se="http://schemas.microsoft.com/office/word/2015/wordml/symex" xmlns:wpg="http://schemas.microsoft.com/office/word/2010/wordprocessingGroup" xmlns:wpi="http://schemas.microsoft.com/office/word/2010/wordprocessingInk" xmlns:wne="http://schemas.microsoft.com/office/word/2006/wordml" xmlns:wps="http://schemas.microsoft.com/office/word/2010/wordprocessingShape" mc:Ignorable="w14 w15 w16se w16cid w16 w16cex w16sdtdh w16sdtfl w16du wp14">
   <w:body>
     <w:p>
-      <w:r>
-        <w:t>RTOS (</w:t>
-      </w:r>
-      <w:r>
-        <w:rPr>
-          <w:i/>
-          <w:iCs/>
-        </w:rPr>
-        <w:t xml:space="preserve">Real Time </w:t>
-      </w:r>
-      <w:proofErr w:type="spellStart"/>
-      <w:r>
-        <w:rPr>
-          <w:i/>
-          <w:iCs/>
-        </w:rPr>
-        <w:t>Operational</w:t>
-      </w:r>
-      <w:proofErr w:type="spellEnd"/>
-      <w:r>
-        <w:rPr>
-          <w:i/>
-          <w:iCs/>
-        </w:rPr>
-        <w:t xml:space="preserve"> System</w:t>
-      </w:r>
-      <w:r>
-        <w:t>)</w:t>
-      </w:r>
-    </w:p>
-    <w:p/>
+      <w:pPr>
+        <w:rPr>
+          <w:b/>
+          <w:bCs/>
+          <w:i/>
+          <w:iCs/>
+          <w:sz w:val="28"/>
+          <w:szCs w:val="28"/>
+          <w:lang w:val="en-US"/>
+        </w:rPr>
+      </w:pPr>
+      <w:r>
+        <w:rPr>
+          <w:b/>
+          <w:bCs/>
+          <w:i/>
+          <w:iCs/>
+          <w:sz w:val="28"/>
+          <w:szCs w:val="28"/>
+          <w:lang w:val="en-US"/>
+        </w:rPr>
+        <w:t>RTOS (Real Time Operational System)</w:t>
+      </w:r>
+    </w:p>
+    <w:p>
+      <w:pPr>
+        <w:rPr>
+          <w:lang w:val="en-US"/>
+        </w:rPr>
+      </w:pPr>
+    </w:p>
     <w:p>
       <w:pPr>
         <w:jc w:val="both"/>
       </w:pPr>
       <w:r>
+        <w:rPr>
+          <w:lang w:val="en-US"/>
+        </w:rPr>
         <w:tab/>
+      </w:r>
+      <w:r>
         <w:t>Os Sistemas Operacionais de Tempo Real</w:t>
       </w:r>
       <w:r>
         <w:t xml:space="preserve"> (RTOS)</w:t>
       </w:r>
       <w:r>
-        <w:t xml:space="preserve">, vem sendo utilizados devido ao aumento da grande complexidade dos sistemas embarcados que estão sendo desenvolvidos </w:t>
-      </w:r>
-      <w:r>
-        <w:t xml:space="preserve">atualmente. Principalmente do uso de USB, Ethernet, Pilha TCP/IP, Bluetooth, </w:t>
+        <w:t xml:space="preserve"> v</w:t>
+      </w:r>
+      <w:r>
+        <w:t>êm</w:t>
+      </w:r>
+      <w:r>
+        <w:t xml:space="preserve"> sendo utilizados devido ao aumento da grande complexidade dos sistemas embarcados que estão sendo desenvolvidos </w:t>
+      </w:r>
+      <w:r>
+        <w:t xml:space="preserve">atualmente. Principalmente do uso </w:t>
+      </w:r>
+      <w:r>
+        <w:t>intensivo do sistema de vários periféricos, entre eles</w:t>
+      </w:r>
+      <w:r>
+        <w:t>:</w:t>
+      </w:r>
+      <w:r>
+        <w:t xml:space="preserve"> USB, Ethernet, Pilha TCP/IP, Bluetooth, </w:t>
       </w:r>
       <w:proofErr w:type="spellStart"/>
       <w:r>
@@ -71,15 +91,50 @@
         <w:t xml:space="preserve">e </w:t>
       </w:r>
       <w:r>
-        <w:t xml:space="preserve">entre outros. Assim dessa maneira, foi criado o conceito de threads ou mais comumente chamados de </w:t>
-      </w:r>
-      <w:proofErr w:type="spellStart"/>
-      <w:r>
+        <w:t>entre outros. Assim dessa maneira, foi criado o conceito de</w:t>
+      </w:r>
+      <w:r>
+        <w:t xml:space="preserve"> sistemas operacionais de tempo real. Dentro deles, podem ser criado</w:t>
+      </w:r>
+      <w:r>
+        <w:t xml:space="preserve"> </w:t>
+      </w:r>
+      <w:r>
+        <w:rPr>
+          <w:i/>
+          <w:iCs/>
+        </w:rPr>
+        <w:t>threads</w:t>
+      </w:r>
+      <w:r>
+        <w:t xml:space="preserve"> ou mais comumente chamados de </w:t>
+      </w:r>
+      <w:proofErr w:type="spellStart"/>
+      <w:r>
+        <w:rPr>
+          <w:i/>
+          <w:iCs/>
+        </w:rPr>
         <w:t>tasks</w:t>
       </w:r>
       <w:proofErr w:type="spellEnd"/>
       <w:r>
-        <w:t>, em que não há mais neste tipo de sistema o super loop, mas sim</w:t>
+        <w:t>.</w:t>
+      </w:r>
+      <w:r>
+        <w:t xml:space="preserve"> </w:t>
+      </w:r>
+      <w:r>
+        <w:t xml:space="preserve">Portanto, </w:t>
+      </w:r>
+      <w:r>
+        <w:t>não há mais neste tipo de sistema o super loop</w:t>
+      </w:r>
+      <w:r>
+        <w:t>, comumente utilizado em sistemas microcontrolados</w:t>
+      </w:r>
+      <w:r>
+        <w:t>, mas sim</w:t>
       </w:r>
       <w:r>
         <w:t xml:space="preserve"> de</w:t>
@@ -153,13 +208,27 @@
         <w:jc w:val="both"/>
       </w:pPr>
       <w:r>
-        <w:t>Para que isso ocorra</w:t>
-      </w:r>
+        <w:t xml:space="preserve">Para que </w:t>
+      </w:r>
+      <w:r>
+        <w:t xml:space="preserve">ocorra o chaveamento de </w:t>
+      </w:r>
+      <w:proofErr w:type="spellStart"/>
+      <w:r>
+        <w:t>tasks</w:t>
+      </w:r>
+      <w:proofErr w:type="spellEnd"/>
       <w:r>
         <w:t>,</w:t>
       </w:r>
       <w:r>
-        <w:t xml:space="preserve"> é necessário o compartilhamento destas tarefas e o gerenciamento de recursos utilizando o conceito de </w:t>
+        <w:t xml:space="preserve"> </w:t>
+      </w:r>
+      <w:r>
+        <w:t>é necessário</w:t>
+      </w:r>
+      <w:r>
+        <w:t xml:space="preserve"> o compartilhamento destas tarefas e o gerenciamento de recursos utilizando o conceito de </w:t>
       </w:r>
       <w:r>
         <w:rPr>
@@ -187,7 +256,7 @@
         <w:jc w:val="both"/>
       </w:pPr>
       <w:r>
-        <w:t>Os RTOS mais utilizados no mercado (quando foi escrito este documento) são o</w:t>
+        <w:t>Os RTOS mais utilizados no mercado (quando escrito este documento) são o</w:t>
       </w:r>
       <w:r>
         <w:t>s</w:t>
@@ -225,15 +294,13 @@
       </w:r>
       <w:proofErr w:type="spellEnd"/>
       <w:r>
-        <w:t xml:space="preserve"> (</w:t>
-      </w:r>
-      <w:proofErr w:type="spellStart"/>
-      <w:r>
-        <w:t>Lunux</w:t>
-      </w:r>
-      <w:proofErr w:type="spellEnd"/>
-      <w:r>
-        <w:t xml:space="preserve"> Foundation). Estas empresas pensando no desenvolvimento de aplicações em nuvem e </w:t>
+        <w:t xml:space="preserve"> (L</w:t>
+      </w:r>
+      <w:r>
+        <w:t>i</w:t>
+      </w:r>
+      <w:r>
+        <w:t xml:space="preserve">nux Foundation). Estas empresas pensando no desenvolvimento de aplicações em nuvem e </w:t>
       </w:r>
       <w:r>
         <w:rPr>
@@ -268,7 +335,20 @@
       </w:r>
       <w:proofErr w:type="spellEnd"/>
       <w:r>
-        <w:t>, foram adquirindo sistemas operacionais de outras empresas. E adaptando o para suas aplicações em nuvem, entre elas: AWS (</w:t>
+        <w:rPr>
+          <w:i/>
+          <w:iCs/>
+        </w:rPr>
+        <w:t xml:space="preserve"> </w:t>
+      </w:r>
+      <w:r>
+        <w:t>(IoT)</w:t>
+      </w:r>
+      <w:r>
+        <w:t>,</w:t>
+      </w:r>
+      <w:r>
+        <w:t xml:space="preserve"> foram adquirindo sistemas operacionais de outras empresas. E adaptando o para suas aplicações em nuvem, entre elas: AWS (</w:t>
       </w:r>
       <w:proofErr w:type="spellStart"/>
       <w:r>
@@ -293,18 +373,55 @@
       </w:r>
       <w:proofErr w:type="spellEnd"/>
       <w:r>
-        <w:t xml:space="preserve"> aqui tratado não é exatamente Free (Free-</w:t>
-      </w:r>
-      <w:proofErr w:type="spellStart"/>
-      <w:r>
+        <w:t xml:space="preserve"> aqui tratado não é exatamente Free (Free</w:t>
+      </w:r>
+      <w:r>
+        <w:t xml:space="preserve"> vem de </w:t>
+      </w:r>
+      <w:proofErr w:type="spellStart"/>
+      <w:r>
+        <w:rPr>
+          <w:i/>
+          <w:iCs/>
+        </w:rPr>
         <w:t>Freedom</w:t>
       </w:r>
       <w:proofErr w:type="spellEnd"/>
       <w:r>
-        <w:t>), ou seja, se houver a necessidade de modificação deste sistema, será necessário o compartilhamento</w:t>
-      </w:r>
-      <w:r>
-        <w:t xml:space="preserve"> deste sistema modificado à</w:t>
+        <w:t>)</w:t>
+      </w:r>
+      <w:r>
+        <w:t xml:space="preserve"> não é </w:t>
+      </w:r>
+      <w:r>
+        <w:rPr>
+          <w:i/>
+          <w:iCs/>
+        </w:rPr>
+        <w:t xml:space="preserve">open </w:t>
+      </w:r>
+      <w:proofErr w:type="spellStart"/>
+      <w:proofErr w:type="gramStart"/>
+      <w:r>
+        <w:rPr>
+          <w:i/>
+          <w:iCs/>
+        </w:rPr>
+        <w:t>source</w:t>
+      </w:r>
+      <w:proofErr w:type="spellEnd"/>
+      <w:proofErr w:type="gramEnd"/>
+      <w:r>
+        <w:t xml:space="preserve"> ou seja, se houver a necessidade de modificação deste sistema, será necessário o compartilhamento</w:t>
+      </w:r>
+      <w:r>
+        <w:t xml:space="preserve"> deste sistema modificado</w:t>
+      </w:r>
+      <w:r>
+        <w:t>,</w:t>
+      </w:r>
+      <w:r>
+        <w:t xml:space="preserve"> à</w:t>
       </w:r>
       <w:r>
         <w:t xml:space="preserve"> comunidade</w:t>
@@ -327,7 +444,17 @@
         <w:t xml:space="preserve"> e seus respectivos documentos</w:t>
       </w:r>
       <w:r>
-        <w:t>, para que não haja dúvida sobre esses a assuntos</w:t>
+        <w:t xml:space="preserve">, para </w:t>
+      </w:r>
+      <w:r>
+        <w:lastRenderedPageBreak/>
+        <w:t>que não haja dúvida sobre esses a assuntos</w:t>
+      </w:r>
+      <w:r>
+        <w:t xml:space="preserve"> sobre licenças impostas no seu respectivo sistema operaciona</w:t>
+      </w:r>
+      <w:r>
+        <w:t>l</w:t>
       </w:r>
       <w:r>
         <w:t>.</w:t>
@@ -339,7 +466,6 @@
         <w:jc w:val="both"/>
       </w:pPr>
       <w:r>
-        <w:lastRenderedPageBreak/>
         <w:t>O suporte</w:t>
       </w:r>
       <w:r>
@@ -379,7 +505,10 @@
         <w:t>, portanto quando houver dúvida</w:t>
       </w:r>
       <w:r>
-        <w:t xml:space="preserve"> sobre a utilização do sistema é preciso contatar a comunidade.</w:t>
+        <w:t xml:space="preserve"> sobre a utilização do sistema é preciso contatar a comunidad</w:t>
+      </w:r>
+      <w:r>
+        <w:t>e ou documentos fornecidos pelo site do mesmo.</w:t>
       </w:r>
     </w:p>
     <w:p>
@@ -396,7 +525,13 @@
       </w:r>
       <w:proofErr w:type="spellEnd"/>
       <w:r>
-        <w:t xml:space="preserve">, vemos na figura abaixo, retirada do site do sistema, em que é possível habilitar o </w:t>
+        <w:t>, vemos na figura abaixo, retirada do site do sistema</w:t>
+      </w:r>
+      <w:r>
+        <w:t xml:space="preserve"> RTOS</w:t>
+      </w:r>
+      <w:r>
+        <w:t xml:space="preserve">, em que é possível habilitar o </w:t>
       </w:r>
       <w:r>
         <w:t xml:space="preserve">modo </w:t>
@@ -423,10 +558,13 @@
         <w:t xml:space="preserve">possível </w:t>
       </w:r>
       <w:r>
-        <w:t xml:space="preserve">distinguível perceber </w:t>
-      </w:r>
-      <w:r>
-        <w:t>que há</w:t>
+        <w:t>disting</w:t>
+      </w:r>
+      <w:r>
+        <w:t>uir q</w:t>
+      </w:r>
+      <w:r>
+        <w:t>ue há</w:t>
       </w:r>
       <w:r>
         <w:t xml:space="preserve"> o chaveamento entre </w:t>
@@ -465,7 +603,7 @@
       </w:r>
       <w:proofErr w:type="spellEnd"/>
       <w:r>
-        <w:t xml:space="preserve"> durante o passar do tempo, conforme também, </w:t>
+        <w:t xml:space="preserve"> durante o passar do tempo, conforme também </w:t>
       </w:r>
       <w:r>
         <w:t>d</w:t>
@@ -633,6 +771,9 @@
         <w:jc w:val="center"/>
       </w:pPr>
       <w:r>
+        <w:rPr>
+          <w:noProof/>
+        </w:rPr>
         <w:drawing>
           <wp:inline distT="0" distB="0" distL="0" distR="0" wp14:anchorId="219A461F" wp14:editId="4B45F3D5">
             <wp:extent cx="674370" cy="653726"/>
@@ -734,6 +875,9 @@
         <w:jc w:val="center"/>
       </w:pPr>
       <w:r>
+        <w:rPr>
+          <w:noProof/>
+        </w:rPr>
         <w:drawing>
           <wp:inline distT="0" distB="0" distL="0" distR="0" wp14:anchorId="6CB1DC9A" wp14:editId="76963C1D">
             <wp:extent cx="4536440" cy="3603950"/>
@@ -863,6 +1007,9 @@
         <w:jc w:val="center"/>
       </w:pPr>
       <w:r>
+        <w:rPr>
+          <w:noProof/>
+        </w:rPr>
         <w:lastRenderedPageBreak/>
         <w:drawing>
           <wp:inline distT="0" distB="0" distL="0" distR="0" wp14:anchorId="28513915" wp14:editId="05B3982A">
@@ -917,7 +1064,24 @@
         <w:jc w:val="both"/>
       </w:pPr>
       <w:r>
-        <w:t xml:space="preserve">6 – Depois procure no </w:t>
+        <w:rPr>
+          <w:lang w:val="en-US"/>
+        </w:rPr>
+        <w:t xml:space="preserve">6 – </w:t>
+      </w:r>
+      <w:proofErr w:type="spellStart"/>
+      <w:r>
+        <w:rPr>
+          <w:lang w:val="en-US"/>
+        </w:rPr>
+        <w:t>Depois</w:t>
+      </w:r>
+      <w:proofErr w:type="spellEnd"/>
+      <w:r>
+        <w:rPr>
+          <w:lang w:val="en-US"/>
+        </w:rPr>
+        <w:t xml:space="preserve"> procure no </w:t>
       </w:r>
       <w:r>
         <w:rPr>
@@ -925,109 +1089,45 @@
           <w:bCs/>
           <w:i/>
           <w:iCs/>
+          <w:lang w:val="en-US"/>
         </w:rPr>
         <w:t xml:space="preserve">Library Browser </w:t>
       </w:r>
       <w:r>
+        <w:rPr>
+          <w:lang w:val="en-US"/>
+        </w:rPr>
         <w:t xml:space="preserve">o toolbox </w:t>
       </w:r>
-      <w:proofErr w:type="spellStart"/>
       <w:r>
         <w:rPr>
           <w:b/>
           <w:bCs/>
           <w:i/>
           <w:iCs/>
-        </w:rPr>
-        <w:t>Embedded</w:t>
-      </w:r>
-      <w:proofErr w:type="spellEnd"/>
+          <w:lang w:val="en-US"/>
+        </w:rPr>
+        <w:t xml:space="preserve">Embedded Coder Support Package for </w:t>
+      </w:r>
+      <w:proofErr w:type="spellStart"/>
       <w:r>
         <w:rPr>
           <w:b/>
           <w:bCs/>
           <w:i/>
           <w:iCs/>
-        </w:rPr>
-        <w:t xml:space="preserve"> </w:t>
-      </w:r>
-      <w:proofErr w:type="spellStart"/>
+          <w:lang w:val="en-US"/>
+        </w:rPr>
+        <w:t>STMicrocontrollers</w:t>
+      </w:r>
+      <w:proofErr w:type="spellEnd"/>
       <w:r>
         <w:rPr>
           <w:b/>
           <w:bCs/>
           <w:i/>
           <w:iCs/>
-        </w:rPr>
-        <w:t>Coder</w:t>
-      </w:r>
-      <w:proofErr w:type="spellEnd"/>
-      <w:r>
-        <w:rPr>
-          <w:b/>
-          <w:bCs/>
-          <w:i/>
-          <w:iCs/>
-        </w:rPr>
-        <w:t xml:space="preserve"> </w:t>
-      </w:r>
-      <w:proofErr w:type="spellStart"/>
-      <w:r>
-        <w:rPr>
-          <w:b/>
-          <w:bCs/>
-          <w:i/>
-          <w:iCs/>
-        </w:rPr>
-        <w:t>Support</w:t>
-      </w:r>
-      <w:proofErr w:type="spellEnd"/>
-      <w:r>
-        <w:rPr>
-          <w:b/>
-          <w:bCs/>
-          <w:i/>
-          <w:iCs/>
-        </w:rPr>
-        <w:t xml:space="preserve"> </w:t>
-      </w:r>
-      <w:proofErr w:type="spellStart"/>
-      <w:r>
-        <w:rPr>
-          <w:b/>
-          <w:bCs/>
-          <w:i/>
-          <w:iCs/>
-        </w:rPr>
-        <w:t>Package</w:t>
-      </w:r>
-      <w:proofErr w:type="spellEnd"/>
-      <w:r>
-        <w:rPr>
-          <w:b/>
-          <w:bCs/>
-          <w:i/>
-          <w:iCs/>
-        </w:rPr>
-        <w:t xml:space="preserve"> for </w:t>
-      </w:r>
-      <w:proofErr w:type="spellStart"/>
-      <w:r>
-        <w:rPr>
-          <w:b/>
-          <w:bCs/>
-          <w:i/>
-          <w:iCs/>
-        </w:rPr>
-        <w:t>STMicrocontrollers</w:t>
-      </w:r>
-      <w:proofErr w:type="spellEnd"/>
-      <w:r>
-        <w:rPr>
-          <w:b/>
-          <w:bCs/>
-          <w:i/>
-          <w:iCs/>
+          <w:lang w:val="en-US"/>
         </w:rPr>
         <w:t xml:space="preserve"> STM32 Processor. </w:t>
       </w:r>
@@ -1040,6 +1140,9 @@
         <w:jc w:val="center"/>
       </w:pPr>
       <w:r>
+        <w:rPr>
+          <w:noProof/>
+        </w:rPr>
         <w:drawing>
           <wp:inline distT="0" distB="0" distL="0" distR="0" wp14:anchorId="77664A44" wp14:editId="37461221">
             <wp:extent cx="3910555" cy="4023360"/>
@@ -1143,6 +1246,9 @@
         <w:jc w:val="center"/>
       </w:pPr>
       <w:r>
+        <w:rPr>
+          <w:noProof/>
+        </w:rPr>
         <w:drawing>
           <wp:inline distT="0" distB="0" distL="0" distR="0" wp14:anchorId="76B1F3ED" wp14:editId="3466172B">
             <wp:extent cx="3737072" cy="1799331"/>
@@ -1204,6 +1310,9 @@
         <w:jc w:val="center"/>
       </w:pPr>
       <w:r>
+        <w:rPr>
+          <w:noProof/>
+        </w:rPr>
         <w:drawing>
           <wp:inline distT="0" distB="0" distL="0" distR="0" wp14:anchorId="36516062" wp14:editId="08E30555">
             <wp:extent cx="4201160" cy="2778760"/>
@@ -1290,6 +1399,9 @@
         <w:jc w:val="center"/>
       </w:pPr>
       <w:r>
+        <w:rPr>
+          <w:noProof/>
+        </w:rPr>
         <w:lastRenderedPageBreak/>
         <w:drawing>
           <wp:inline distT="0" distB="0" distL="0" distR="0" wp14:anchorId="272D3EA5" wp14:editId="55B023BD">
@@ -1360,6 +1472,9 @@
         <w:jc w:val="center"/>
       </w:pPr>
       <w:r>
+        <w:rPr>
+          <w:noProof/>
+        </w:rPr>
         <w:drawing>
           <wp:inline distT="0" distB="0" distL="0" distR="0" wp14:anchorId="0D60135A" wp14:editId="21D584E3">
             <wp:extent cx="2709545" cy="3423300"/>
@@ -1503,6 +1618,9 @@
         <w:jc w:val="center"/>
       </w:pPr>
       <w:r>
+        <w:rPr>
+          <w:noProof/>
+        </w:rPr>
         <w:drawing>
           <wp:inline distT="0" distB="0" distL="0" distR="0" wp14:anchorId="1BC3C889" wp14:editId="195CF01D">
             <wp:extent cx="3820160" cy="2947972"/>
@@ -1562,6 +1680,9 @@
         <w:jc w:val="center"/>
       </w:pPr>
       <w:r>
+        <w:rPr>
+          <w:noProof/>
+        </w:rPr>
         <w:drawing>
           <wp:inline distT="0" distB="0" distL="0" distR="0" wp14:anchorId="4A9EDAF4" wp14:editId="02A09E4B">
             <wp:extent cx="5191760" cy="1107132"/>
@@ -1651,6 +1772,9 @@
         <w:jc w:val="center"/>
       </w:pPr>
       <w:r>
+        <w:rPr>
+          <w:noProof/>
+        </w:rPr>
         <w:lastRenderedPageBreak/>
         <w:drawing>
           <wp:inline distT="0" distB="0" distL="0" distR="0" wp14:anchorId="7919452B" wp14:editId="726E4D80">
@@ -1751,6 +1875,9 @@
         <w:jc w:val="center"/>
       </w:pPr>
       <w:r>
+        <w:rPr>
+          <w:noProof/>
+        </w:rPr>
         <w:drawing>
           <wp:inline distT="0" distB="0" distL="0" distR="0" wp14:anchorId="2599B7F1" wp14:editId="2B4CBC59">
             <wp:extent cx="5171440" cy="1047548"/>

</xml_diff>

<commit_message>
update: addition of changes for RTOS word
</commit_message>
<xml_diff>
--- a/2_LINGUAGEM_C_E_RTOS/3_REVISÃO_RTOS_E_FREERTOS/Apostila_FREERTOS_Matlab.docx
+++ b/2_LINGUAGEM_C_E_RTOS/3_REVISÃO_RTOS_E_FREERTOS/Apostila_FREERTOS_Matlab.docx
@@ -68,15 +68,8 @@
       </w:pPr>
       <w:r>
         <w:tab/>
-        <w:t xml:space="preserve">Sob esse contexto, cada vez mais exige-se de um sistema embarcado, segundo sua aplicação, a capacidade de execução de tarefas específicas em tempos determinados, especialmente para atividades sensíveis à temporização. Sob esse contexto, os Sistemas Operacionais de Tempo Real (RTOS) se mostram como soluções importantes. </w:t>
-      </w:r>
-      <w:r>
-        <w:t>Dentro deles, podem ser</w:t>
-      </w:r>
-      <w:r>
-        <w:t xml:space="preserve"> criadas </w:t>
-      </w:r>
-      <w:proofErr w:type="spellStart"/>
+        <w:t xml:space="preserve">Sob esse contexto, cada vez mais exige-se de um sistema embarcado, segundo sua aplicação, a capacidade de execução de tarefas específicas em tempos determinados, especialmente para atividades sensíveis à temporização. Sob esse contexto, os Sistemas Operacionais de Tempo Real (RTOS) se mostram como soluções importantes. Dentro deles, podem ser criadas </w:t>
+      </w:r>
       <w:r>
         <w:rPr>
           <w:i/>
@@ -84,17 +77,9 @@
         </w:rPr>
         <w:t>tasks</w:t>
       </w:r>
-      <w:proofErr w:type="spellEnd"/>
-      <w:r>
-        <w:t>, funções computacionais que virtualmente executam em paralelo</w:t>
-      </w:r>
-      <w:r>
-        <w:t>. Portanto, não há mais neste tipo de sistema o super loop, comumente utilizado em sistemas microcontrolados, mas sim de micro loops infinitos.</w:t>
-      </w:r>
-      <w:r>
-        <w:t xml:space="preserve"> O bom projeto de um RTOS garante que cada atividade executada por uma </w:t>
-      </w:r>
-      <w:proofErr w:type="spellStart"/>
+      <w:r>
+        <w:t xml:space="preserve">, funções computacionais que virtualmente executam em paralelo. Portanto, não há mais neste tipo de sistema o super loop, comumente utilizado em sistemas microcontrolados, mas sim de micro loops infinitos. O bom projeto de um RTOS garante que cada atividade executada por uma </w:t>
+      </w:r>
       <w:r>
         <w:rPr>
           <w:i/>
@@ -102,7 +87,6 @@
         </w:rPr>
         <w:t>task</w:t>
       </w:r>
-      <w:proofErr w:type="spellEnd"/>
       <w:r>
         <w:t xml:space="preserve"> seja realizada num tempo determinado, tornando-o uma ferramenta essencial. A Figura 1 representa a estrutura de um RTOS e como se situa em relação ao </w:t>
       </w:r>
@@ -170,7 +154,6 @@
       <w:r>
         <w:t xml:space="preserve">É possível conceber, a partir da imagem apresentada, que um RTOS apresenta recursos adicionais além das </w:t>
       </w:r>
-      <w:proofErr w:type="spellStart"/>
       <w:r>
         <w:rPr>
           <w:i/>
@@ -178,7 +161,6 @@
         </w:rPr>
         <w:t>tasks</w:t>
       </w:r>
-      <w:proofErr w:type="spellEnd"/>
       <w:r>
         <w:t xml:space="preserve"> mencionadas, como: semáforos, </w:t>
       </w:r>
@@ -192,7 +174,6 @@
       <w:r>
         <w:t xml:space="preserve"> de eventos, </w:t>
       </w:r>
-      <w:proofErr w:type="spellStart"/>
       <w:r>
         <w:rPr>
           <w:i/>
@@ -200,11 +181,39 @@
         </w:rPr>
         <w:t>mutexes</w:t>
       </w:r>
-      <w:proofErr w:type="spellEnd"/>
       <w:r>
         <w:t xml:space="preserve">, </w:t>
       </w:r>
-      <w:proofErr w:type="spellStart"/>
+      <w:r>
+        <w:rPr>
+          <w:i/>
+          <w:iCs/>
+        </w:rPr>
+        <w:t>queues,</w:t>
+      </w:r>
+      <w:r>
+        <w:t xml:space="preserve"> </w:t>
+      </w:r>
+      <w:r>
+        <w:rPr>
+          <w:i/>
+          <w:iCs/>
+        </w:rPr>
+        <w:t>timers</w:t>
+      </w:r>
+      <w:r>
+        <w:t xml:space="preserve"> e entre outros. Esses elementos atuam em conjunto das </w:t>
+      </w:r>
+      <w:r>
+        <w:rPr>
+          <w:i/>
+          <w:iCs/>
+        </w:rPr>
+        <w:t>tasks</w:t>
+      </w:r>
+      <w:r>
+        <w:t xml:space="preserve"> para garantir que atuem corretamente perante uma execução paralela. Por exemplo: as </w:t>
+      </w:r>
       <w:r>
         <w:rPr>
           <w:i/>
@@ -212,30 +221,9 @@
         </w:rPr>
         <w:t>queues</w:t>
       </w:r>
-      <w:proofErr w:type="spellEnd"/>
-      <w:r>
-        <w:rPr>
-          <w:i/>
-          <w:iCs/>
-        </w:rPr>
-        <w:t>,</w:t>
-      </w:r>
-      <w:r>
-        <w:t xml:space="preserve"> </w:t>
-      </w:r>
-      <w:proofErr w:type="spellStart"/>
-      <w:r>
-        <w:rPr>
-          <w:i/>
-          <w:iCs/>
-        </w:rPr>
-        <w:t>timers</w:t>
-      </w:r>
-      <w:proofErr w:type="spellEnd"/>
-      <w:r>
-        <w:t xml:space="preserve"> e entre outros. Esses elementos atuam em conjunto das </w:t>
-      </w:r>
-      <w:proofErr w:type="spellStart"/>
+      <w:r>
+        <w:t xml:space="preserve"> podem ser utilizadas para permitir uma comunicação assíncrona entre </w:t>
+      </w:r>
       <w:r>
         <w:rPr>
           <w:i/>
@@ -243,23 +231,19 @@
         </w:rPr>
         <w:t>tasks</w:t>
       </w:r>
-      <w:proofErr w:type="spellEnd"/>
-      <w:r>
-        <w:t xml:space="preserve"> para garantir que atuem corretamente perante uma execução paralela. Por exemplo: as </w:t>
-      </w:r>
-      <w:proofErr w:type="spellStart"/>
-      <w:r>
-        <w:rPr>
-          <w:i/>
-          <w:iCs/>
-        </w:rPr>
-        <w:t>queues</w:t>
-      </w:r>
-      <w:proofErr w:type="spellEnd"/>
-      <w:r>
-        <w:t xml:space="preserve"> podem ser utilizadas para permitir uma comunicação assíncrona entre </w:t>
-      </w:r>
-      <w:proofErr w:type="spellStart"/>
+      <w:r>
+        <w:t xml:space="preserve">, enquanto os </w:t>
+      </w:r>
+      <w:r>
+        <w:rPr>
+          <w:i/>
+          <w:iCs/>
+        </w:rPr>
+        <w:t>mutexes</w:t>
+      </w:r>
+      <w:r>
+        <w:t xml:space="preserve"> podem ser utilizados para evitar e arbitrar o acesso concomitante de </w:t>
+      </w:r>
       <w:r>
         <w:rPr>
           <w:i/>
@@ -267,31 +251,6 @@
         </w:rPr>
         <w:t>tasks</w:t>
       </w:r>
-      <w:proofErr w:type="spellEnd"/>
-      <w:r>
-        <w:t xml:space="preserve">, enquanto os </w:t>
-      </w:r>
-      <w:proofErr w:type="spellStart"/>
-      <w:r>
-        <w:rPr>
-          <w:i/>
-          <w:iCs/>
-        </w:rPr>
-        <w:t>mutexes</w:t>
-      </w:r>
-      <w:proofErr w:type="spellEnd"/>
-      <w:r>
-        <w:t xml:space="preserve"> podem ser utilizados para evitar e arbitrar o acesso concomitante de </w:t>
-      </w:r>
-      <w:proofErr w:type="spellStart"/>
-      <w:r>
-        <w:rPr>
-          <w:i/>
-          <w:iCs/>
-        </w:rPr>
-        <w:t>tasks</w:t>
-      </w:r>
-      <w:proofErr w:type="spellEnd"/>
       <w:r>
         <w:t xml:space="preserve"> à recursos compartilhados, como regiões de memória específicas.</w:t>
       </w:r>
@@ -308,7 +267,6 @@
       <w:r>
         <w:t xml:space="preserve">chaveamento de </w:t>
       </w:r>
-      <w:proofErr w:type="spellStart"/>
       <w:r>
         <w:rPr>
           <w:i/>
@@ -316,7 +274,6 @@
         </w:rPr>
         <w:t>tasks</w:t>
       </w:r>
-      <w:proofErr w:type="spellEnd"/>
       <w:r>
         <w:t xml:space="preserve"> executadas em uma mesma CPU</w:t>
       </w:r>
@@ -337,24 +294,14 @@
           <w:i/>
           <w:iCs/>
         </w:rPr>
-        <w:t xml:space="preserve">time </w:t>
-      </w:r>
-      <w:proofErr w:type="spellStart"/>
-      <w:r>
-        <w:rPr>
-          <w:i/>
-          <w:iCs/>
-        </w:rPr>
-        <w:t>slice</w:t>
-      </w:r>
-      <w:proofErr w:type="spellEnd"/>
+        <w:t>time slice</w:t>
+      </w:r>
       <w:r>
         <w:t>.</w:t>
       </w:r>
       <w:r>
         <w:t xml:space="preserve"> O RTOS também é responsável por essa atividade, mais especificamente o seu agendador de </w:t>
       </w:r>
-      <w:proofErr w:type="spellStart"/>
       <w:r>
         <w:rPr>
           <w:i/>
@@ -362,11 +309,9 @@
         </w:rPr>
         <w:t>tasks</w:t>
       </w:r>
-      <w:proofErr w:type="spellEnd"/>
       <w:r>
         <w:t xml:space="preserve">. O agendador garante que cada </w:t>
       </w:r>
-      <w:proofErr w:type="spellStart"/>
       <w:r>
         <w:rPr>
           <w:i/>
@@ -374,7 +319,6 @@
         </w:rPr>
         <w:t>task</w:t>
       </w:r>
-      <w:proofErr w:type="spellEnd"/>
       <w:r>
         <w:t xml:space="preserve"> seja executada conforme preciso, segundo sua prioridade e estados (se está “acordada” ou se está “dormindo”, por exemplo).</w:t>
       </w:r>
@@ -391,39 +335,10 @@
         <w:t>s</w:t>
       </w:r>
       <w:r>
-        <w:t xml:space="preserve">: </w:t>
-      </w:r>
-      <w:proofErr w:type="spellStart"/>
-      <w:r>
-        <w:t>FreeRTOS</w:t>
-      </w:r>
-      <w:proofErr w:type="spellEnd"/>
-      <w:r>
-        <w:t xml:space="preserve"> (</w:t>
-      </w:r>
-      <w:proofErr w:type="spellStart"/>
-      <w:r>
-        <w:t>Amazon</w:t>
-      </w:r>
-      <w:proofErr w:type="spellEnd"/>
-      <w:r>
-        <w:t xml:space="preserve">), </w:t>
-      </w:r>
-      <w:proofErr w:type="spellStart"/>
-      <w:r>
-        <w:t>ThreadX</w:t>
-      </w:r>
-      <w:proofErr w:type="spellEnd"/>
-      <w:r>
-        <w:t xml:space="preserve"> (Microsoft) e </w:t>
-      </w:r>
-      <w:proofErr w:type="spellStart"/>
-      <w:r>
-        <w:t>Zephyer</w:t>
-      </w:r>
-      <w:proofErr w:type="spellEnd"/>
-      <w:r>
-        <w:t xml:space="preserve"> (L</w:t>
+        <w:t>: FreeRTOS (Amazon), ThreadX</w:t>
+      </w:r>
+      <w:r>
+        <w:t xml:space="preserve"> (Microsoft) e Zephyer (L</w:t>
       </w:r>
       <w:r>
         <w:t>i</w:t>
@@ -436,17 +351,8 @@
           <w:i/>
           <w:iCs/>
         </w:rPr>
-        <w:t xml:space="preserve">Internet </w:t>
-      </w:r>
-      <w:proofErr w:type="spellStart"/>
-      <w:r>
-        <w:rPr>
-          <w:i/>
-          <w:iCs/>
-        </w:rPr>
-        <w:t>of</w:t>
-      </w:r>
-      <w:proofErr w:type="spellEnd"/>
+        <w:t>Internet of Thinks</w:t>
+      </w:r>
       <w:r>
         <w:rPr>
           <w:i/>
@@ -454,22 +360,6 @@
         </w:rPr>
         <w:t xml:space="preserve"> </w:t>
       </w:r>
-      <w:proofErr w:type="spellStart"/>
-      <w:r>
-        <w:rPr>
-          <w:i/>
-          <w:iCs/>
-        </w:rPr>
-        <w:t>Thinks</w:t>
-      </w:r>
-      <w:proofErr w:type="spellEnd"/>
-      <w:r>
-        <w:rPr>
-          <w:i/>
-          <w:iCs/>
-        </w:rPr>
-        <w:t xml:space="preserve"> </w:t>
-      </w:r>
       <w:r>
         <w:t>(IoT)</w:t>
       </w:r>
@@ -477,15 +367,7 @@
         <w:t>,</w:t>
       </w:r>
       <w:r>
-        <w:t xml:space="preserve"> foram adquirindo sistemas operacionais de outras empresas. E adaptando o para suas aplicações em nuvem, entre elas: AWS (</w:t>
-      </w:r>
-      <w:proofErr w:type="spellStart"/>
-      <w:r>
-        <w:t>Amazon</w:t>
-      </w:r>
-      <w:proofErr w:type="spellEnd"/>
-      <w:r>
-        <w:t>) e Azure (Microsoft).</w:t>
+        <w:t xml:space="preserve"> foram adquirindo sistemas operacionais de outras empresas. E adaptando o para suas aplicações em nuvem, entre elas: AWS (Amazon) e Azure (Microsoft).</w:t>
       </w:r>
     </w:p>
     <w:p>
@@ -494,15 +376,7 @@
         <w:jc w:val="both"/>
       </w:pPr>
       <w:r>
-        <w:t xml:space="preserve">O </w:t>
-      </w:r>
-      <w:proofErr w:type="spellStart"/>
-      <w:r>
-        <w:t>FreeRTOS</w:t>
-      </w:r>
-      <w:proofErr w:type="spellEnd"/>
-      <w:r>
-        <w:t xml:space="preserve"> aqui tratado </w:t>
+        <w:t xml:space="preserve">O FreeRTOS aqui tratado </w:t>
       </w:r>
       <w:r>
         <w:t xml:space="preserve">é </w:t>
@@ -514,11 +388,9 @@
         </w:rPr>
         <w:t xml:space="preserve">open </w:t>
       </w:r>
-      <w:proofErr w:type="spellStart"/>
       <w:r>
         <w:t>source</w:t>
       </w:r>
-      <w:proofErr w:type="spellEnd"/>
       <w:r>
         <w:t>, permitindo um acesso amplo e total a seu código. No entanto, por conta de sua licença,</w:t>
       </w:r>
@@ -538,15 +410,7 @@
         <w:t>.</w:t>
       </w:r>
       <w:r>
-        <w:t xml:space="preserve"> É recomendado o acesso ao site da </w:t>
-      </w:r>
-      <w:proofErr w:type="spellStart"/>
-      <w:r>
-        <w:t>FreeRTOS</w:t>
-      </w:r>
-      <w:proofErr w:type="spellEnd"/>
-      <w:r>
-        <w:t xml:space="preserve"> e seus respectivos documentos</w:t>
+        <w:t xml:space="preserve"> É recomendado o acesso ao site da FreeRTOS e seus respectivos documentos</w:t>
       </w:r>
       <w:r>
         <w:t>, para que não haja dúvida sobre esses a assuntos</w:t>
@@ -570,13 +434,8 @@
         <w:t>O suporte</w:t>
       </w:r>
       <w:r>
-        <w:t xml:space="preserve"> do </w:t>
-      </w:r>
-      <w:proofErr w:type="spellStart"/>
-      <w:r>
-        <w:t>FreeRTOS</w:t>
-      </w:r>
-      <w:proofErr w:type="spellEnd"/>
+        <w:t xml:space="preserve"> do FreeRTOS</w:t>
+      </w:r>
       <w:r>
         <w:t xml:space="preserve"> não</w:t>
       </w:r>
@@ -591,17 +450,8 @@
           <w:i/>
           <w:iCs/>
         </w:rPr>
-        <w:t xml:space="preserve">help </w:t>
-      </w:r>
-      <w:proofErr w:type="spellStart"/>
-      <w:r>
-        <w:rPr>
-          <w:i/>
-          <w:iCs/>
-        </w:rPr>
-        <w:t>desk</w:t>
-      </w:r>
-      <w:proofErr w:type="spellEnd"/>
+        <w:t>help desk</w:t>
+      </w:r>
       <w:r>
         <w:t>, portanto quando houver dúvida</w:t>
       </w:r>
@@ -621,20 +471,15 @@
         <w:t xml:space="preserve"> </w:t>
       </w:r>
       <w:r>
-        <w:t xml:space="preserve">Em se tratando de funcionamento do </w:t>
-      </w:r>
-      <w:proofErr w:type="spellStart"/>
-      <w:r>
-        <w:t>FreeRTOS</w:t>
-      </w:r>
-      <w:proofErr w:type="spellEnd"/>
-      <w:r>
-        <w:t xml:space="preserve">, vemos na </w:t>
+        <w:t xml:space="preserve">Em se tratando de funcionamento do FreeRTOS, vemos na </w:t>
       </w:r>
       <w:r>
         <w:t>Figura</w:t>
       </w:r>
       <w:r>
+        <w:t xml:space="preserve"> 2</w:t>
+      </w:r>
+      <w:r>
         <w:t xml:space="preserve"> abaixo, retirada do site do sistema</w:t>
       </w:r>
       <w:r>
@@ -679,7 +524,6 @@
       <w:r>
         <w:t xml:space="preserve"> o chaveamento entre </w:t>
       </w:r>
-      <w:proofErr w:type="spellStart"/>
       <w:r>
         <w:rPr>
           <w:i/>
@@ -687,7 +531,6 @@
         </w:rPr>
         <w:t>tasks</w:t>
       </w:r>
-      <w:proofErr w:type="spellEnd"/>
       <w:r>
         <w:t>. A impressão é que tudo está ocorrendo ao mesmo tempo</w:t>
       </w:r>
@@ -703,7 +546,6 @@
       <w:r>
         <w:t xml:space="preserve"> de execução de </w:t>
       </w:r>
-      <w:proofErr w:type="spellStart"/>
       <w:r>
         <w:rPr>
           <w:i/>
@@ -711,7 +553,6 @@
         </w:rPr>
         <w:t>tasks</w:t>
       </w:r>
-      <w:proofErr w:type="spellEnd"/>
       <w:r>
         <w:t xml:space="preserve"> durante o passar do tempo, conforme também </w:t>
       </w:r>
@@ -801,15 +642,7 @@
       </w:pPr>
       <w:r>
         <w:lastRenderedPageBreak/>
-        <w:t xml:space="preserve">1 -Abra o </w:t>
-      </w:r>
-      <w:proofErr w:type="spellStart"/>
-      <w:r>
-        <w:t>Matlab</w:t>
-      </w:r>
-      <w:proofErr w:type="spellEnd"/>
-      <w:r>
-        <w:t xml:space="preserve"> </w:t>
+        <w:t xml:space="preserve">1 -Abra o Matlab </w:t>
       </w:r>
       <w:r>
         <w:rPr>
@@ -821,15 +654,7 @@
     </w:p>
     <w:p>
       <w:r>
-        <w:t xml:space="preserve">2 -Abra o </w:t>
-      </w:r>
-      <w:proofErr w:type="spellStart"/>
-      <w:r>
-        <w:t>Simulink</w:t>
-      </w:r>
-      <w:proofErr w:type="spellEnd"/>
-      <w:r>
-        <w:t>.</w:t>
+        <w:t>2 -Abra o Simulink.</w:t>
       </w:r>
     </w:p>
     <w:p>
@@ -939,27 +764,10 @@
           <w:i/>
           <w:iCs/>
         </w:rPr>
-        <w:t xml:space="preserve">Hardware </w:t>
-      </w:r>
-      <w:proofErr w:type="spellStart"/>
-      <w:r>
-        <w:rPr>
-          <w:i/>
-          <w:iCs/>
-        </w:rPr>
-        <w:t>Implementation</w:t>
-      </w:r>
-      <w:proofErr w:type="spellEnd"/>
-      <w:r>
-        <w:t xml:space="preserve">. Escolha a placa que quer utilizar e escolha o sistema operacional </w:t>
-      </w:r>
-      <w:proofErr w:type="spellStart"/>
-      <w:r>
-        <w:t>FreeRTOS</w:t>
-      </w:r>
-      <w:proofErr w:type="spellEnd"/>
-      <w:r>
-        <w:t>.</w:t>
+        <w:t>Hardware Implementation</w:t>
+      </w:r>
+      <w:r>
+        <w:t>. Escolha a placa que quer utilizar e escolha o sistema operacional FreeRTOS.</w:t>
       </w:r>
       <w:r>
         <w:t xml:space="preserve"> Clique em </w:t>
@@ -1060,7 +868,6 @@
       <w:r>
         <w:t xml:space="preserve">Busque por </w:t>
       </w:r>
-      <w:proofErr w:type="spellStart"/>
       <w:r>
         <w:rPr>
           <w:b/>
@@ -1068,37 +875,7 @@
           <w:i/>
           <w:iCs/>
         </w:rPr>
-        <w:t>Discrete</w:t>
-      </w:r>
-      <w:proofErr w:type="spellEnd"/>
-      <w:r>
-        <w:rPr>
-          <w:b/>
-          <w:bCs/>
-          <w:i/>
-          <w:iCs/>
-        </w:rPr>
-        <w:t xml:space="preserve"> Pulse </w:t>
-      </w:r>
-      <w:proofErr w:type="spellStart"/>
-      <w:r>
-        <w:rPr>
-          <w:b/>
-          <w:bCs/>
-          <w:i/>
-          <w:iCs/>
-        </w:rPr>
-        <w:t>Generator</w:t>
-      </w:r>
-      <w:proofErr w:type="spellEnd"/>
-      <w:r>
-        <w:rPr>
-          <w:b/>
-          <w:bCs/>
-          <w:i/>
-          <w:iCs/>
-        </w:rPr>
-        <w:t xml:space="preserve">. </w:t>
+        <w:t xml:space="preserve">Discrete Pulse Generator. </w:t>
       </w:r>
       <w:r>
         <w:t>Coloque dois na área de trabalho.</w:t>
@@ -1177,21 +954,7 @@
         <w:rPr>
           <w:lang w:val="en-US"/>
         </w:rPr>
-        <w:t xml:space="preserve">6 – </w:t>
-      </w:r>
-      <w:proofErr w:type="spellStart"/>
-      <w:r>
-        <w:rPr>
-          <w:lang w:val="en-US"/>
-        </w:rPr>
-        <w:t>Depois</w:t>
-      </w:r>
-      <w:proofErr w:type="spellEnd"/>
-      <w:r>
-        <w:rPr>
-          <w:lang w:val="en-US"/>
-        </w:rPr>
-        <w:t xml:space="preserve"> procure no </w:t>
+        <w:t xml:space="preserve">6 – Depois procure no </w:t>
       </w:r>
       <w:r>
         <w:rPr>
@@ -1217,29 +980,7 @@
           <w:iCs/>
           <w:lang w:val="en-US"/>
         </w:rPr>
-        <w:t xml:space="preserve">Embedded Coder Support Package for </w:t>
-      </w:r>
-      <w:proofErr w:type="spellStart"/>
-      <w:r>
-        <w:rPr>
-          <w:b/>
-          <w:bCs/>
-          <w:i/>
-          <w:iCs/>
-          <w:lang w:val="en-US"/>
-        </w:rPr>
-        <w:t>STMicrocontrollers</w:t>
-      </w:r>
-      <w:proofErr w:type="spellEnd"/>
-      <w:r>
-        <w:rPr>
-          <w:b/>
-          <w:bCs/>
-          <w:i/>
-          <w:iCs/>
-          <w:lang w:val="en-US"/>
-        </w:rPr>
-        <w:t xml:space="preserve"> STM32 Processor. </w:t>
+        <w:t xml:space="preserve">Embedded Coder Support Package for STMicrocontrollers STM32 Processor. </w:t>
       </w:r>
       <w:r>
         <w:t>Após isso procure pela família da placa correspondente.</w:t>
@@ -1323,23 +1064,7 @@
           <w:i/>
           <w:iCs/>
         </w:rPr>
-        <w:t xml:space="preserve">Digital </w:t>
-      </w:r>
-      <w:proofErr w:type="spellStart"/>
-      <w:r>
-        <w:rPr>
-          <w:i/>
-          <w:iCs/>
-        </w:rPr>
-        <w:t>Port</w:t>
-      </w:r>
-      <w:proofErr w:type="spellEnd"/>
-      <w:r>
-        <w:rPr>
-          <w:i/>
-          <w:iCs/>
-        </w:rPr>
-        <w:t xml:space="preserve"> Write. </w:t>
+        <w:t xml:space="preserve">Digital Port Write. </w:t>
       </w:r>
     </w:p>
     <w:p>
@@ -1488,15 +1213,7 @@
         <w:t xml:space="preserve">9 – Configure o seguinte </w:t>
       </w:r>
       <w:r>
-        <w:t xml:space="preserve">o primeiro Pulse </w:t>
-      </w:r>
-      <w:proofErr w:type="spellStart"/>
-      <w:r>
-        <w:t>Generator</w:t>
-      </w:r>
-      <w:proofErr w:type="spellEnd"/>
-      <w:r>
-        <w:t>.</w:t>
+        <w:t>o primeiro Pulse Generator.</w:t>
       </w:r>
     </w:p>
     <w:p>
@@ -1566,15 +1283,7 @@
         <w:jc w:val="both"/>
       </w:pPr>
       <w:r>
-        <w:t xml:space="preserve">10 - Configure o seguinte o segundo Pulse </w:t>
-      </w:r>
-      <w:proofErr w:type="spellStart"/>
-      <w:r>
-        <w:t>Generator</w:t>
-      </w:r>
-      <w:proofErr w:type="spellEnd"/>
-      <w:r>
-        <w:t>.</w:t>
+        <w:t>10 - Configure o seguinte o segundo Pulse Generator.</w:t>
       </w:r>
     </w:p>
     <w:p>
@@ -1634,85 +1343,27 @@
       </w:pPr>
       <w:r>
         <w:lastRenderedPageBreak/>
-        <w:t xml:space="preserve">11 – No primeiro Digital </w:t>
-      </w:r>
-      <w:proofErr w:type="spellStart"/>
-      <w:r>
-        <w:t>Port</w:t>
-      </w:r>
-      <w:proofErr w:type="spellEnd"/>
-      <w:r>
-        <w:t xml:space="preserve"> Write. Escolha o </w:t>
-      </w:r>
-      <w:proofErr w:type="spellStart"/>
-      <w:r>
-        <w:rPr>
-          <w:i/>
-          <w:iCs/>
-        </w:rPr>
-        <w:t>Port</w:t>
-      </w:r>
-      <w:proofErr w:type="spellEnd"/>
-      <w:r>
-        <w:rPr>
-          <w:i/>
-          <w:iCs/>
-        </w:rPr>
-        <w:t xml:space="preserve"> </w:t>
-      </w:r>
-      <w:proofErr w:type="spellStart"/>
-      <w:r>
-        <w:rPr>
-          <w:i/>
-          <w:iCs/>
-        </w:rPr>
-        <w:t>name</w:t>
-      </w:r>
-      <w:proofErr w:type="spellEnd"/>
-      <w:r>
-        <w:t xml:space="preserve">. E o número do pino. Neste caso foi utilizado o </w:t>
-      </w:r>
-      <w:proofErr w:type="spellStart"/>
-      <w:r>
-        <w:t>port</w:t>
-      </w:r>
-      <w:proofErr w:type="spellEnd"/>
-      <w:r>
-        <w:t xml:space="preserve"> do led que tem na placa. Faça o mesmo para o outro </w:t>
-      </w:r>
-      <w:r>
-        <w:rPr>
-          <w:i/>
-          <w:iCs/>
-        </w:rPr>
-        <w:t xml:space="preserve">Digital </w:t>
-      </w:r>
-      <w:proofErr w:type="spellStart"/>
-      <w:r>
-        <w:rPr>
-          <w:i/>
-          <w:iCs/>
-        </w:rPr>
-        <w:t>Port</w:t>
-      </w:r>
-      <w:proofErr w:type="spellEnd"/>
-      <w:r>
-        <w:rPr>
-          <w:i/>
-          <w:iCs/>
-        </w:rPr>
-        <w:t xml:space="preserve"> Write</w:t>
-      </w:r>
-      <w:r>
-        <w:t xml:space="preserve"> e escolha um </w:t>
-      </w:r>
-      <w:proofErr w:type="spellStart"/>
-      <w:r>
-        <w:t>port</w:t>
-      </w:r>
-      <w:proofErr w:type="spellEnd"/>
-      <w:r>
-        <w:t xml:space="preserve"> e o número do pino desejável para ver o sinal no osciloscópio.</w:t>
+        <w:t xml:space="preserve">11 – No primeiro Digital Port Write. Escolha o </w:t>
+      </w:r>
+      <w:r>
+        <w:rPr>
+          <w:i/>
+          <w:iCs/>
+        </w:rPr>
+        <w:t>Port name</w:t>
+      </w:r>
+      <w:r>
+        <w:t xml:space="preserve">. E o número do pino. Neste caso foi utilizado o port do led que tem na placa. Faça o mesmo para o outro </w:t>
+      </w:r>
+      <w:r>
+        <w:rPr>
+          <w:i/>
+          <w:iCs/>
+        </w:rPr>
+        <w:t>Digital Port Write</w:t>
+      </w:r>
+      <w:r>
+        <w:t xml:space="preserve"> e escolha um port e o número do pino desejável para ver o sinal no osciloscópio.</w:t>
       </w:r>
       <w:r>
         <w:t xml:space="preserve"> </w:t>
@@ -1846,15 +1497,7 @@
         <w:jc w:val="both"/>
       </w:pPr>
       <w:r>
-        <w:t xml:space="preserve">13 - Talvez seja necessário no </w:t>
-      </w:r>
-      <w:proofErr w:type="spellStart"/>
-      <w:r>
-        <w:t>STMCubeMX</w:t>
-      </w:r>
-      <w:proofErr w:type="spellEnd"/>
-      <w:r>
-        <w:t>, configurar os pinos.</w:t>
+        <w:t>13 - Talvez seja necessário no STMCubeMX, configurar os pinos.</w:t>
       </w:r>
     </w:p>
     <w:p>
@@ -1958,23 +1601,7 @@
           <w:i/>
           <w:iCs/>
         </w:rPr>
-        <w:t xml:space="preserve">Build </w:t>
-      </w:r>
-      <w:proofErr w:type="spellStart"/>
-      <w:r>
-        <w:rPr>
-          <w:i/>
-          <w:iCs/>
-        </w:rPr>
-        <w:t>Deploy</w:t>
-      </w:r>
-      <w:proofErr w:type="spellEnd"/>
-      <w:r>
-        <w:rPr>
-          <w:i/>
-          <w:iCs/>
-        </w:rPr>
-        <w:t xml:space="preserve"> &amp; Start</w:t>
+        <w:t>Build Deploy &amp; Start</w:t>
       </w:r>
       <w:r>
         <w:t xml:space="preserve"> para compilar todo projeto e gravar na placa.</w:t>

</xml_diff>